<commit_message>
mirrored bilateral training: muceli2012
</commit_message>
<xml_diff>
--- a/notes/notes_mirroredBilateralTraining.docx
+++ b/notes/notes_mirroredBilateralTraining.docx
@@ -9,6 +9,7 @@
           <w:ilvl w:val="0"/>
           <w:numId w:val="1"/>
         </w:numPr>
+        <w:jc w:val="both"/>
         <w:rPr>
           <w:lang w:val="fr-BE"/>
         </w:rPr>
@@ -22,6 +23,7 @@
     </w:p>
     <w:p>
       <w:pPr>
+        <w:jc w:val="both"/>
         <w:rPr>
           <w:i/>
           <w:iCs/>
@@ -39,6 +41,7 @@
     </w:p>
     <w:p>
       <w:pPr>
+        <w:jc w:val="both"/>
         <w:rPr>
           <w:lang w:val="fr-BE"/>
         </w:rPr>
@@ -52,6 +55,7 @@
     </w:p>
     <w:p>
       <w:pPr>
+        <w:jc w:val="both"/>
         <w:rPr>
           <w:lang w:val="fr-BE"/>
         </w:rPr>
@@ -70,6 +74,7 @@
           <w:ilvl w:val="0"/>
           <w:numId w:val="2"/>
         </w:numPr>
+        <w:jc w:val="both"/>
         <w:rPr>
           <w:lang w:val="fr-BE"/>
         </w:rPr>
@@ -88,6 +93,7 @@
           <w:ilvl w:val="0"/>
           <w:numId w:val="2"/>
         </w:numPr>
+        <w:jc w:val="both"/>
         <w:rPr>
           <w:lang w:val="fr-BE"/>
         </w:rPr>
@@ -106,6 +112,7 @@
           <w:ilvl w:val="0"/>
           <w:numId w:val="2"/>
         </w:numPr>
+        <w:jc w:val="both"/>
         <w:rPr>
           <w:lang w:val="fr-BE"/>
         </w:rPr>
@@ -124,6 +131,7 @@
           <w:ilvl w:val="0"/>
           <w:numId w:val="2"/>
         </w:numPr>
+        <w:jc w:val="both"/>
         <w:rPr>
           <w:lang w:val="fr-BE"/>
         </w:rPr>
@@ -137,6 +145,7 @@
     </w:p>
     <w:p>
       <w:pPr>
+        <w:jc w:val="both"/>
         <w:rPr>
           <w:lang w:val="fr-BE"/>
         </w:rPr>
@@ -155,6 +164,7 @@
           <w:ilvl w:val="0"/>
           <w:numId w:val="2"/>
         </w:numPr>
+        <w:jc w:val="both"/>
         <w:rPr>
           <w:lang w:val="fr-BE"/>
         </w:rPr>
@@ -173,6 +183,7 @@
           <w:ilvl w:val="0"/>
           <w:numId w:val="2"/>
         </w:numPr>
+        <w:jc w:val="both"/>
         <w:rPr>
           <w:lang w:val="fr-BE"/>
         </w:rPr>
@@ -191,6 +202,7 @@
           <w:ilvl w:val="0"/>
           <w:numId w:val="2"/>
         </w:numPr>
+        <w:jc w:val="both"/>
         <w:rPr>
           <w:lang w:val="fr-BE"/>
         </w:rPr>
@@ -210,6 +222,7 @@
     </w:p>
     <w:p>
       <w:pPr>
+        <w:jc w:val="both"/>
         <w:rPr>
           <w:lang w:val="fr-BE"/>
         </w:rPr>
@@ -223,6 +236,7 @@
     </w:p>
     <w:p>
       <w:pPr>
+        <w:jc w:val="both"/>
         <w:rPr>
           <w:lang w:val="fr-BE"/>
         </w:rPr>
@@ -232,6 +246,806 @@
           <w:lang w:val="fr-BE"/>
         </w:rPr>
         <w:t>Intramuscular EMG</w:t>
+      </w:r>
+    </w:p>
+    <w:p>
+      <w:pPr>
+        <w:pStyle w:val="Titre2"/>
+        <w:numPr>
+          <w:ilvl w:val="0"/>
+          <w:numId w:val="1"/>
+        </w:numPr>
+        <w:jc w:val="both"/>
+        <w:rPr>
+          <w:lang w:val="fr-BE"/>
+        </w:rPr>
+      </w:pPr>
+      <w:r>
+        <w:rPr>
+          <w:lang w:val="fr-BE"/>
+        </w:rPr>
+        <w:t>Simultaneous and proportional estimation of hand kinetics from EMG during mirrored movements at multiple degrees-of-freedom</w:t>
+      </w:r>
+    </w:p>
+    <w:p>
+      <w:pPr>
+        <w:jc w:val="both"/>
+        <w:rPr>
+          <w:i/>
+          <w:iCs/>
+          <w:lang w:val="fr-BE"/>
+        </w:rPr>
+      </w:pPr>
+      <w:r>
+        <w:rPr>
+          <w:i/>
+          <w:iCs/>
+          <w:lang w:val="fr-BE"/>
+        </w:rPr>
+        <w:t>File name = muceli2012.pdf</w:t>
+      </w:r>
+    </w:p>
+    <w:p>
+      <w:pPr>
+        <w:jc w:val="both"/>
+        <w:rPr>
+          <w:lang w:val="fr-BE"/>
+        </w:rPr>
+      </w:pPr>
+      <w:r>
+        <w:rPr>
+          <w:lang w:val="fr-BE"/>
+        </w:rPr>
+        <w:t>Mirrored billateral movement in free space with EMG sensor on arm muscles + neural network to  help unilateral transradial amputees.</w:t>
+      </w:r>
+    </w:p>
+    <w:p>
+      <w:pPr>
+        <w:jc w:val="both"/>
+        <w:rPr>
+          <w:lang w:val="fr-BE"/>
+        </w:rPr>
+      </w:pPr>
+      <w:r>
+        <w:rPr>
+          <w:lang w:val="fr-BE"/>
+        </w:rPr>
+        <w:t>The study aims to enhance the number of DOF that can be controlled on a myoelectric arm prosthesis to allow more complex motions which are necessary for everyday tasks</w:t>
+      </w:r>
+    </w:p>
+    <w:p>
+      <w:pPr>
+        <w:jc w:val="both"/>
+        <w:rPr>
+          <w:lang w:val="fr-BE"/>
+        </w:rPr>
+      </w:pPr>
+      <w:r>
+        <w:rPr>
+          <w:lang w:val="fr-BE"/>
+        </w:rPr>
+        <w:t>Hypothese :</w:t>
+      </w:r>
+    </w:p>
+    <w:p>
+      <w:pPr>
+        <w:pStyle w:val="Paragraphedeliste"/>
+        <w:numPr>
+          <w:ilvl w:val="0"/>
+          <w:numId w:val="2"/>
+        </w:numPr>
+        <w:jc w:val="both"/>
+        <w:rPr>
+          <w:lang w:val="fr-BE"/>
+        </w:rPr>
+      </w:pPr>
+      <w:r>
+        <w:rPr>
+          <w:lang w:val="fr-BE"/>
+        </w:rPr>
+        <w:t>We know that bipolar recordings of EMG are sufficient to control some DOF</w:t>
+      </w:r>
+    </w:p>
+    <w:p>
+      <w:pPr>
+        <w:pStyle w:val="Paragraphedeliste"/>
+        <w:numPr>
+          <w:ilvl w:val="0"/>
+          <w:numId w:val="2"/>
+        </w:numPr>
+        <w:jc w:val="both"/>
+        <w:rPr>
+          <w:lang w:val="fr-BE"/>
+        </w:rPr>
+      </w:pPr>
+      <w:r>
+        <w:rPr>
+          <w:lang w:val="fr-BE"/>
+        </w:rPr>
+        <w:t>The hypothese s that high-density surface EMG recordings would allow to better exploiting tthe spatial informations across the muscles</w:t>
+      </w:r>
+    </w:p>
+    <w:p>
+      <w:pPr>
+        <w:pStyle w:val="Paragraphedeliste"/>
+        <w:numPr>
+          <w:ilvl w:val="0"/>
+          <w:numId w:val="2"/>
+        </w:numPr>
+        <w:jc w:val="both"/>
+        <w:rPr>
+          <w:lang w:val="fr-BE"/>
+        </w:rPr>
+      </w:pPr>
+      <w:r>
+        <w:rPr>
+          <w:lang w:val="fr-BE"/>
+        </w:rPr>
+        <w:t>=&gt; the study validates this hypotheses but not for all cases</w:t>
+      </w:r>
+    </w:p>
+    <w:p>
+      <w:pPr>
+        <w:jc w:val="both"/>
+        <w:rPr>
+          <w:lang w:val="fr-BE"/>
+        </w:rPr>
+      </w:pPr>
+      <w:r>
+        <w:rPr>
+          <w:color w:val="70AD47" w:themeColor="accent6"/>
+          <w:lang w:val="fr-BE"/>
+        </w:rPr>
+        <w:t xml:space="preserve">Maps EMG to kinematics </w:t>
+      </w:r>
+      <w:r>
+        <w:rPr>
+          <w:lang w:val="fr-BE"/>
+        </w:rPr>
+        <w:t>rather than forces</w:t>
+      </w:r>
+    </w:p>
+    <w:p>
+      <w:pPr>
+        <w:pStyle w:val="Paragraphedeliste"/>
+        <w:numPr>
+          <w:ilvl w:val="0"/>
+          <w:numId w:val="2"/>
+        </w:numPr>
+        <w:jc w:val="both"/>
+        <w:rPr>
+          <w:lang w:val="fr-BE"/>
+        </w:rPr>
+      </w:pPr>
+      <w:r>
+        <w:rPr>
+          <w:lang w:val="fr-BE"/>
+        </w:rPr>
+        <w:t xml:space="preserve">Kinematic = </w:t>
+      </w:r>
+      <w:r>
+        <w:rPr>
+          <w:rFonts w:ascii="Arial" w:hAnsi="Arial" w:cs="Arial"/>
+          <w:color w:val="202124"/>
+          <w:shd w:val="clear" w:color="auto" w:fill="FFFFFF"/>
+        </w:rPr>
+        <w:t> the mechanics of motion without reference to the forces causing that motion</w:t>
+      </w:r>
+      <w:r>
+        <w:rPr>
+          <w:rFonts w:ascii="Arial" w:hAnsi="Arial" w:cs="Arial"/>
+          <w:color w:val="202124"/>
+          <w:shd w:val="clear" w:color="auto" w:fill="FFFFFF"/>
+        </w:rPr>
+        <w:t xml:space="preserve"> (</w:t>
+      </w:r>
+      <w:hyperlink r:id="rId5" w:history="1">
+        <w:r>
+          <w:rPr>
+            <w:rStyle w:val="Lienhypertexte"/>
+            <w:rFonts w:ascii="Arial" w:hAnsi="Arial" w:cs="Arial"/>
+            <w:shd w:val="clear" w:color="auto" w:fill="FFFFFF"/>
+          </w:rPr>
+          <w:t>https://www.gearssports.com/sports-kinetic-kinematic-sequence/#:~:text=Kinematic%20%3D%20the%20mechanics%20of%20motion,in%20producing%20or%20changing%20motion</w:t>
+        </w:r>
+      </w:hyperlink>
+      <w:r>
+        <w:rPr>
+          <w:rFonts w:ascii="Arial" w:hAnsi="Arial" w:cs="Arial"/>
+          <w:color w:val="202124"/>
+          <w:shd w:val="clear" w:color="auto" w:fill="FFFFFF"/>
+        </w:rPr>
+        <w:t>)</w:t>
+      </w:r>
+    </w:p>
+    <w:p>
+      <w:pPr>
+        <w:pStyle w:val="Paragraphedeliste"/>
+        <w:numPr>
+          <w:ilvl w:val="0"/>
+          <w:numId w:val="2"/>
+        </w:numPr>
+        <w:jc w:val="both"/>
+        <w:rPr>
+          <w:lang w:val="fr-BE"/>
+        </w:rPr>
+      </w:pPr>
+      <w:r>
+        <w:rPr>
+          <w:rFonts w:ascii="Arial" w:hAnsi="Arial" w:cs="Arial"/>
+          <w:color w:val="202124"/>
+          <w:shd w:val="clear" w:color="auto" w:fill="FFFFFF"/>
+        </w:rPr>
+        <w:t>Movement described in term of angular displacement to the resting position</w:t>
+      </w:r>
+    </w:p>
+    <w:p>
+      <w:pPr>
+        <w:jc w:val="both"/>
+        <w:rPr>
+          <w:lang w:val="fr-BE"/>
+        </w:rPr>
+      </w:pPr>
+      <w:r>
+        <w:rPr>
+          <w:lang w:val="fr-BE"/>
+        </w:rPr>
+        <w:t>The experiments were done on normal limbed subjects which is necessary prior amputees subjects</w:t>
+      </w:r>
+    </w:p>
+    <w:p>
+      <w:pPr>
+        <w:jc w:val="both"/>
+        <w:rPr>
+          <w:lang w:val="fr-BE"/>
+        </w:rPr>
+      </w:pPr>
+      <w:r>
+        <w:rPr>
+          <w:lang w:val="fr-BE"/>
+        </w:rPr>
+        <w:lastRenderedPageBreak/>
+        <w:t>Captures motion of the arm using infrared digital video camera [to use as groung truth for EMG classification]</w:t>
+      </w:r>
+    </w:p>
+    <w:p>
+      <w:pPr>
+        <w:jc w:val="both"/>
+        <w:rPr>
+          <w:lang w:val="fr-BE"/>
+        </w:rPr>
+      </w:pPr>
+      <w:r>
+        <w:rPr>
+          <w:lang w:val="fr-BE"/>
+        </w:rPr>
+        <w:t>EMG are first offline band-pass filtered to atenuate DC offset, motion artifacts and high-frequency noise</w:t>
+      </w:r>
+    </w:p>
+    <w:p>
+      <w:pPr>
+        <w:jc w:val="both"/>
+        <w:rPr>
+          <w:lang w:val="fr-BE"/>
+        </w:rPr>
+      </w:pPr>
+      <w:r>
+        <w:rPr>
+          <w:lang w:val="fr-BE"/>
+        </w:rPr>
+        <w:t>ANN = artificial neural network</w:t>
+      </w:r>
+    </w:p>
+    <w:p>
+      <w:pPr>
+        <w:pStyle w:val="Paragraphedeliste"/>
+        <w:numPr>
+          <w:ilvl w:val="0"/>
+          <w:numId w:val="2"/>
+        </w:numPr>
+        <w:jc w:val="both"/>
+        <w:rPr>
+          <w:lang w:val="fr-BE"/>
+        </w:rPr>
+      </w:pPr>
+      <w:r>
+        <w:rPr>
+          <w:lang w:val="fr-BE"/>
+        </w:rPr>
+        <w:t>Used to learn the association between EMG and hand kinematics</w:t>
+      </w:r>
+    </w:p>
+    <w:p>
+      <w:pPr>
+        <w:pStyle w:val="Paragraphedeliste"/>
+        <w:numPr>
+          <w:ilvl w:val="0"/>
+          <w:numId w:val="2"/>
+        </w:numPr>
+        <w:jc w:val="both"/>
+        <w:rPr>
+          <w:lang w:val="fr-BE"/>
+        </w:rPr>
+      </w:pPr>
+      <w:r>
+        <w:rPr>
+          <w:lang w:val="fr-BE"/>
+        </w:rPr>
+        <w:t xml:space="preserve">The EMG signal is known to be related to the force produced by the muscle </w:t>
+      </w:r>
+      <w:hyperlink r:id="rId6" w:history="1">
+        <w:r>
+          <w:rPr>
+            <w:rStyle w:val="Lienhypertexte"/>
+            <w:lang w:val="fr-BE"/>
+          </w:rPr>
+          <w:t>https://www.researchgate.net/publication/4377891_Electromyography_Physiology_Engineering_and_Non-Invasive_Applications</w:t>
+        </w:r>
+      </w:hyperlink>
+      <w:r>
+        <w:rPr>
+          <w:lang w:val="fr-BE"/>
+        </w:rPr>
+        <w:t xml:space="preserve"> </w:t>
+      </w:r>
+    </w:p>
+    <w:p>
+      <w:pPr>
+        <w:pStyle w:val="Paragraphedeliste"/>
+        <w:numPr>
+          <w:ilvl w:val="1"/>
+          <w:numId w:val="2"/>
+        </w:numPr>
+        <w:jc w:val="both"/>
+        <w:rPr>
+          <w:lang w:val="fr-BE"/>
+        </w:rPr>
+      </w:pPr>
+      <w:r>
+        <w:rPr>
+          <w:lang w:val="fr-BE"/>
+        </w:rPr>
+        <w:t>So, a neural network should be able to predict it</w:t>
+      </w:r>
+    </w:p>
+    <w:p>
+      <w:pPr>
+        <w:pStyle w:val="Paragraphedeliste"/>
+        <w:numPr>
+          <w:ilvl w:val="0"/>
+          <w:numId w:val="2"/>
+        </w:numPr>
+        <w:jc w:val="both"/>
+        <w:rPr>
+          <w:lang w:val="fr-BE"/>
+        </w:rPr>
+      </w:pPr>
+      <w:r>
+        <w:rPr>
+          <w:lang w:val="fr-BE"/>
+        </w:rPr>
+        <w:t>Static ANNs because perform as well as Time Delayed ANNs</w:t>
+      </w:r>
+    </w:p>
+    <w:p>
+      <w:pPr>
+        <w:pStyle w:val="Paragraphedeliste"/>
+        <w:numPr>
+          <w:ilvl w:val="0"/>
+          <w:numId w:val="2"/>
+        </w:numPr>
+        <w:jc w:val="both"/>
+        <w:rPr>
+          <w:lang w:val="fr-BE"/>
+        </w:rPr>
+      </w:pPr>
+      <w:r>
+        <w:rPr>
+          <w:lang w:val="fr-BE"/>
+        </w:rPr>
+        <w:t>8 multilayer perceptrons (MLP) to estimate the movement</w:t>
+      </w:r>
+    </w:p>
+    <w:p>
+      <w:pPr>
+        <w:pStyle w:val="Paragraphedeliste"/>
+        <w:numPr>
+          <w:ilvl w:val="1"/>
+          <w:numId w:val="2"/>
+        </w:numPr>
+        <w:jc w:val="both"/>
+        <w:rPr>
+          <w:lang w:val="fr-BE"/>
+        </w:rPr>
+      </w:pPr>
+      <w:r>
+        <w:rPr>
+          <w:lang w:val="fr-BE"/>
+        </w:rPr>
+        <w:t>Hidden layer : sigmoid activation function</w:t>
+      </w:r>
+    </w:p>
+    <w:p>
+      <w:pPr>
+        <w:pStyle w:val="Paragraphedeliste"/>
+        <w:numPr>
+          <w:ilvl w:val="1"/>
+          <w:numId w:val="2"/>
+        </w:numPr>
+        <w:jc w:val="both"/>
+        <w:rPr>
+          <w:lang w:val="fr-BE"/>
+        </w:rPr>
+      </w:pPr>
+      <w:r>
+        <w:rPr>
+          <w:lang w:val="fr-BE"/>
+        </w:rPr>
+        <w:t>Output layer : linear activation function</w:t>
+      </w:r>
+    </w:p>
+    <w:p>
+      <w:pPr>
+        <w:pStyle w:val="Paragraphedeliste"/>
+        <w:numPr>
+          <w:ilvl w:val="0"/>
+          <w:numId w:val="2"/>
+        </w:numPr>
+        <w:jc w:val="both"/>
+        <w:rPr>
+          <w:lang w:val="fr-BE"/>
+        </w:rPr>
+      </w:pPr>
+      <w:r>
+        <w:rPr>
+          <w:lang w:val="fr-BE"/>
+        </w:rPr>
+        <w:t>The output is low-passed filtered  at 1 HZ to match the frequency content of the network target (?)</w:t>
+      </w:r>
+    </w:p>
+    <w:p>
+      <w:pPr>
+        <w:pStyle w:val="Paragraphedeliste"/>
+        <w:numPr>
+          <w:ilvl w:val="0"/>
+          <w:numId w:val="2"/>
+        </w:numPr>
+        <w:jc w:val="both"/>
+        <w:rPr>
+          <w:lang w:val="fr-BE"/>
+        </w:rPr>
+      </w:pPr>
+      <w:r>
+        <w:rPr>
+          <w:lang w:val="fr-BE"/>
+        </w:rPr>
+        <w:t>4 fold cross validation (70%/30%)</w:t>
+      </w:r>
+    </w:p>
+    <w:p>
+      <w:pPr>
+        <w:jc w:val="both"/>
+        <w:rPr>
+          <w:lang w:val="fr-BE"/>
+        </w:rPr>
+      </w:pPr>
+      <w:r>
+        <w:rPr>
+          <w:lang w:val="fr-BE"/>
+        </w:rPr>
+        <w:t>Feature analysis</w:t>
+      </w:r>
+    </w:p>
+    <w:p>
+      <w:pPr>
+        <w:pStyle w:val="Paragraphedeliste"/>
+        <w:numPr>
+          <w:ilvl w:val="0"/>
+          <w:numId w:val="2"/>
+        </w:numPr>
+        <w:jc w:val="both"/>
+        <w:rPr>
+          <w:lang w:val="fr-BE"/>
+        </w:rPr>
+      </w:pPr>
+      <w:r>
+        <w:rPr>
+          <w:lang w:val="fr-BE"/>
+        </w:rPr>
+        <w:t>Electrodes are close to each other -&gt; signals are correlated -&gt; dimensionality of the input for the learning could be reduced via feature selection</w:t>
+      </w:r>
+    </w:p>
+    <w:p>
+      <w:pPr>
+        <w:pStyle w:val="Paragraphedeliste"/>
+        <w:numPr>
+          <w:ilvl w:val="0"/>
+          <w:numId w:val="2"/>
+        </w:numPr>
+        <w:jc w:val="both"/>
+        <w:rPr>
+          <w:lang w:val="fr-BE"/>
+        </w:rPr>
+      </w:pPr>
+      <w:r>
+        <w:rPr>
+          <w:lang w:val="fr-BE"/>
+        </w:rPr>
+        <w:t>Feature selection =</w:t>
+      </w:r>
+    </w:p>
+    <w:p>
+      <w:pPr>
+        <w:pStyle w:val="Paragraphedeliste"/>
+        <w:numPr>
+          <w:ilvl w:val="1"/>
+          <w:numId w:val="2"/>
+        </w:numPr>
+        <w:jc w:val="both"/>
+        <w:rPr>
+          <w:lang w:val="fr-BE"/>
+        </w:rPr>
+      </w:pPr>
+      <w:r>
+        <w:rPr>
+          <w:lang w:val="fr-BE"/>
+        </w:rPr>
+        <w:t xml:space="preserve"> channel selection (group channel together. 1 channel can be in multiple groups),</w:t>
+      </w:r>
+    </w:p>
+    <w:p>
+      <w:pPr>
+        <w:pStyle w:val="Paragraphedeliste"/>
+        <w:numPr>
+          <w:ilvl w:val="2"/>
+          <w:numId w:val="2"/>
+        </w:numPr>
+        <w:jc w:val="both"/>
+        <w:rPr>
+          <w:lang w:val="fr-BE"/>
+        </w:rPr>
+      </w:pPr>
+      <w:r>
+        <w:rPr>
+          <w:lang w:val="fr-BE"/>
+        </w:rPr>
+        <w:t xml:space="preserve"> </w:t>
+      </w:r>
+      <w:r>
+        <w:rPr>
+          <w:lang w:val="fr-BE"/>
+        </w:rPr>
+        <w:t xml:space="preserve">1 </w:t>
+      </w:r>
+      <w:r>
+        <w:rPr>
+          <w:lang w:val="fr-BE"/>
+        </w:rPr>
+        <w:t xml:space="preserve">channel = </w:t>
+      </w:r>
+      <w:r>
+        <w:rPr>
+          <w:lang w:val="fr-BE"/>
+        </w:rPr>
+        <w:t xml:space="preserve">1 </w:t>
+      </w:r>
+      <w:r>
+        <w:rPr>
+          <w:lang w:val="fr-BE"/>
+        </w:rPr>
+        <w:t>electrode</w:t>
+      </w:r>
+    </w:p>
+    <w:p>
+      <w:pPr>
+        <w:pStyle w:val="Paragraphedeliste"/>
+        <w:numPr>
+          <w:ilvl w:val="1"/>
+          <w:numId w:val="2"/>
+        </w:numPr>
+        <w:jc w:val="both"/>
+        <w:rPr>
+          <w:lang w:val="fr-BE"/>
+        </w:rPr>
+      </w:pPr>
+      <w:r>
+        <w:rPr>
+          <w:color w:val="70AD47" w:themeColor="accent6"/>
+          <w:lang w:val="fr-BE"/>
+        </w:rPr>
+        <w:t xml:space="preserve">Principal component analysis </w:t>
+      </w:r>
+      <w:r>
+        <w:rPr>
+          <w:lang w:val="fr-BE"/>
+        </w:rPr>
+        <w:t>(PCA) (14 principals components were kept)</w:t>
+      </w:r>
+    </w:p>
+    <w:p>
+      <w:pPr>
+        <w:jc w:val="both"/>
+        <w:rPr>
+          <w:lang w:val="fr-BE"/>
+        </w:rPr>
+      </w:pPr>
+      <w:r>
+        <w:rPr>
+          <w:lang w:val="fr-BE"/>
+        </w:rPr>
+        <w:t>Results</w:t>
+      </w:r>
+    </w:p>
+    <w:p>
+      <w:pPr>
+        <w:pStyle w:val="Paragraphedeliste"/>
+        <w:numPr>
+          <w:ilvl w:val="0"/>
+          <w:numId w:val="2"/>
+        </w:numPr>
+        <w:jc w:val="both"/>
+        <w:rPr>
+          <w:lang w:val="fr-BE"/>
+        </w:rPr>
+      </w:pPr>
+      <w:r>
+        <w:rPr>
+          <w:lang w:val="fr-BE"/>
+        </w:rPr>
+        <w:t>Good prediction using the ANN and a small number of neurons</w:t>
+      </w:r>
+    </w:p>
+    <w:p>
+      <w:pPr>
+        <w:pStyle w:val="Paragraphedeliste"/>
+        <w:numPr>
+          <w:ilvl w:val="0"/>
+          <w:numId w:val="2"/>
+        </w:numPr>
+        <w:jc w:val="both"/>
+        <w:rPr>
+          <w:lang w:val="fr-BE"/>
+        </w:rPr>
+      </w:pPr>
+      <w:r>
+        <w:rPr>
+          <w:lang w:val="fr-BE"/>
+        </w:rPr>
+        <w:t>Around 83% of normalized corss-correlation between corresponding angles of the 2 arms</w:t>
+      </w:r>
+    </w:p>
+    <w:p>
+      <w:pPr>
+        <w:jc w:val="both"/>
+        <w:rPr>
+          <w:lang w:val="fr-BE"/>
+        </w:rPr>
+      </w:pPr>
+      <w:r>
+        <w:rPr>
+          <w:lang w:val="fr-BE"/>
+        </w:rPr>
+        <w:t>Discussion :</w:t>
+      </w:r>
+    </w:p>
+    <w:p>
+      <w:pPr>
+        <w:pStyle w:val="Paragraphedeliste"/>
+        <w:numPr>
+          <w:ilvl w:val="0"/>
+          <w:numId w:val="2"/>
+        </w:numPr>
+        <w:jc w:val="both"/>
+        <w:rPr>
+          <w:lang w:val="fr-BE"/>
+        </w:rPr>
+      </w:pPr>
+      <w:r>
+        <w:rPr>
+          <w:lang w:val="fr-BE"/>
+        </w:rPr>
+        <w:t>Shows better result than previews sutdies while also having more DOF and allowing dynamic movement in free space (closer to real life scenarios)</w:t>
+      </w:r>
+    </w:p>
+    <w:p>
+      <w:pPr>
+        <w:pStyle w:val="Paragraphedeliste"/>
+        <w:numPr>
+          <w:ilvl w:val="0"/>
+          <w:numId w:val="2"/>
+        </w:numPr>
+        <w:jc w:val="both"/>
+        <w:rPr>
+          <w:lang w:val="fr-BE"/>
+        </w:rPr>
+      </w:pPr>
+      <w:r>
+        <w:rPr>
+          <w:lang w:val="fr-BE"/>
+        </w:rPr>
+        <w:t>Forearm EMG are sufficient to decode the user intended hand movement</w:t>
+      </w:r>
+    </w:p>
+    <w:p>
+      <w:pPr>
+        <w:pStyle w:val="Paragraphedeliste"/>
+        <w:numPr>
+          <w:ilvl w:val="0"/>
+          <w:numId w:val="2"/>
+        </w:numPr>
+        <w:jc w:val="both"/>
+        <w:rPr>
+          <w:lang w:val="fr-BE"/>
+        </w:rPr>
+      </w:pPr>
+      <w:r>
+        <w:rPr>
+          <w:lang w:val="fr-BE"/>
+        </w:rPr>
+        <w:t>2 proposed way to train the ANN for amputees :</w:t>
+      </w:r>
+    </w:p>
+    <w:p>
+      <w:pPr>
+        <w:pStyle w:val="Paragraphedeliste"/>
+        <w:numPr>
+          <w:ilvl w:val="1"/>
+          <w:numId w:val="2"/>
+        </w:numPr>
+        <w:jc w:val="both"/>
+        <w:rPr>
+          <w:lang w:val="fr-BE"/>
+        </w:rPr>
+      </w:pPr>
+      <w:r>
+        <w:rPr>
+          <w:lang w:val="fr-BE"/>
+        </w:rPr>
+        <w:t>Use the other arm as ground truth</w:t>
+      </w:r>
+    </w:p>
+    <w:p>
+      <w:pPr>
+        <w:pStyle w:val="Paragraphedeliste"/>
+        <w:numPr>
+          <w:ilvl w:val="1"/>
+          <w:numId w:val="2"/>
+        </w:numPr>
+        <w:jc w:val="both"/>
+        <w:rPr>
+          <w:lang w:val="fr-BE"/>
+        </w:rPr>
+      </w:pPr>
+      <w:r>
+        <w:rPr>
+          <w:lang w:val="fr-BE"/>
+        </w:rPr>
+        <w:t>Ask the subject to replicate the movement of someone else et use this movement as ground truth</w:t>
+      </w:r>
+    </w:p>
+    <w:p>
+      <w:pPr>
+        <w:pStyle w:val="Paragraphedeliste"/>
+        <w:numPr>
+          <w:ilvl w:val="0"/>
+          <w:numId w:val="2"/>
+        </w:numPr>
+        <w:jc w:val="both"/>
+        <w:rPr>
+          <w:lang w:val="fr-BE"/>
+        </w:rPr>
+      </w:pPr>
+      <w:r>
+        <w:rPr>
+          <w:lang w:val="fr-BE"/>
+        </w:rPr>
+        <w:t>When an amputee thinks about moving its phantom limb,</w:t>
+      </w:r>
+      <w:r>
+        <w:rPr>
+          <w:lang w:val="fr-BE"/>
+        </w:rPr>
+        <w:t xml:space="preserve"> stump muscle activity pattern can be found</w:t>
       </w:r>
     </w:p>
     <w:sectPr>
@@ -351,7 +1165,7 @@
         <w:rFonts w:ascii="Calibri" w:eastAsiaTheme="minorHAnsi" w:hAnsi="Calibri" w:cs="Calibri" w:hint="default"/>
       </w:rPr>
     </w:lvl>
-    <w:lvl w:ilvl="1" w:tplc="08090003" w:tentative="1">
+    <w:lvl w:ilvl="1" w:tplc="08090003">
       <w:start w:val="1"/>
       <w:numFmt w:val="bullet"/>
       <w:lvlText w:val="o"/>
@@ -363,7 +1177,7 @@
         <w:rFonts w:ascii="Courier New" w:hAnsi="Courier New" w:cs="Courier New" w:hint="default"/>
       </w:rPr>
     </w:lvl>
-    <w:lvl w:ilvl="2" w:tplc="08090005" w:tentative="1">
+    <w:lvl w:ilvl="2" w:tplc="08090005">
       <w:start w:val="1"/>
       <w:numFmt w:val="bullet"/>
       <w:lvlText w:val=""/>
@@ -877,6 +1691,28 @@
       <w:szCs w:val="32"/>
     </w:rPr>
   </w:style>
+  <w:style w:type="paragraph" w:styleId="Titre2">
+    <w:name w:val="heading 2"/>
+    <w:basedOn w:val="Normal"/>
+    <w:next w:val="Normal"/>
+    <w:link w:val="Titre2Car"/>
+    <w:uiPriority w:val="9"/>
+    <w:unhideWhenUsed/>
+    <w:qFormat/>
+    <w:rsid w:val="00C245B0"/>
+    <w:pPr>
+      <w:keepNext/>
+      <w:keepLines/>
+      <w:spacing w:before="40" w:after="0"/>
+      <w:outlineLvl w:val="1"/>
+    </w:pPr>
+    <w:rPr>
+      <w:rFonts w:asciiTheme="majorHAnsi" w:eastAsiaTheme="majorEastAsia" w:hAnsiTheme="majorHAnsi" w:cstheme="majorBidi"/>
+      <w:color w:val="2F5496" w:themeColor="accent1" w:themeShade="BF"/>
+      <w:sz w:val="26"/>
+      <w:szCs w:val="26"/>
+    </w:rPr>
+  </w:style>
   <w:style w:type="character" w:default="1" w:styleId="Policepardfaut">
     <w:name w:val="Default Paragraph Font"/>
     <w:uiPriority w:val="1"/>
@@ -927,6 +1763,42 @@
       <w:ind w:left="720"/>
       <w:contextualSpacing/>
     </w:pPr>
+  </w:style>
+  <w:style w:type="character" w:customStyle="1" w:styleId="Titre2Car">
+    <w:name w:val="Titre 2 Car"/>
+    <w:basedOn w:val="Policepardfaut"/>
+    <w:link w:val="Titre2"/>
+    <w:uiPriority w:val="9"/>
+    <w:rsid w:val="00C245B0"/>
+    <w:rPr>
+      <w:rFonts w:asciiTheme="majorHAnsi" w:eastAsiaTheme="majorEastAsia" w:hAnsiTheme="majorHAnsi" w:cstheme="majorBidi"/>
+      <w:color w:val="2F5496" w:themeColor="accent1" w:themeShade="BF"/>
+      <w:sz w:val="26"/>
+      <w:szCs w:val="26"/>
+    </w:rPr>
+  </w:style>
+  <w:style w:type="character" w:styleId="Lienhypertexte">
+    <w:name w:val="Hyperlink"/>
+    <w:basedOn w:val="Policepardfaut"/>
+    <w:uiPriority w:val="99"/>
+    <w:unhideWhenUsed/>
+    <w:rsid w:val="003779CF"/>
+    <w:rPr>
+      <w:color w:val="0563C1" w:themeColor="hyperlink"/>
+      <w:u w:val="single"/>
+    </w:rPr>
+  </w:style>
+  <w:style w:type="character" w:styleId="Mentionnonrsolue">
+    <w:name w:val="Unresolved Mention"/>
+    <w:basedOn w:val="Policepardfaut"/>
+    <w:uiPriority w:val="99"/>
+    <w:semiHidden/>
+    <w:unhideWhenUsed/>
+    <w:rsid w:val="003779CF"/>
+    <w:rPr>
+      <w:color w:val="605E5C"/>
+      <w:shd w:val="clear" w:color="auto" w:fill="E1DFDD"/>
+    </w:rPr>
   </w:style>
 </w:styles>
 </file>

</xml_diff>